<commit_message>
fixed database importing problem
</commit_message>
<xml_diff>
--- a/installation/installation_guide.docx
+++ b/installation/installation_guide.docx
@@ -10,7 +10,6 @@
           <w:b/>
           <w:sz w:val="32"/>
           <w:szCs w:val="32"/>
-          <w:lang w:val="en-US"/>
         </w:rPr>
       </w:pPr>
       <w:r>
@@ -42,7 +41,6 @@
           <w:b/>
           <w:sz w:val="28"/>
           <w:szCs w:val="28"/>
-          <w:lang w:val="en-US"/>
         </w:rPr>
       </w:pPr>
       <w:r>
@@ -60,7 +58,6 @@
           <w:b/>
           <w:sz w:val="28"/>
           <w:szCs w:val="28"/>
-          <w:lang w:val="en-US"/>
         </w:rPr>
         <w:t xml:space="preserve"> </w:t>
       </w:r>
@@ -79,7 +76,6 @@
           <w:b/>
           <w:sz w:val="28"/>
           <w:szCs w:val="28"/>
-          <w:lang w:val="en-US"/>
         </w:rPr>
         <w:t xml:space="preserve"> </w:t>
       </w:r>
@@ -98,7 +94,6 @@
           <w:b/>
           <w:sz w:val="28"/>
           <w:szCs w:val="28"/>
-          <w:lang w:val="en-US"/>
         </w:rPr>
         <w:t xml:space="preserve"> </w:t>
       </w:r>
@@ -117,7 +112,6 @@
           <w:b/>
           <w:sz w:val="28"/>
           <w:szCs w:val="28"/>
-          <w:lang w:val="en-US"/>
         </w:rPr>
         <w:t xml:space="preserve">: </w:t>
       </w:r>
@@ -137,7 +131,6 @@
           <w:b/>
           <w:sz w:val="28"/>
           <w:szCs w:val="28"/>
-          <w:lang w:val="en-US"/>
         </w:rPr>
         <w:t xml:space="preserve"> </w:t>
       </w:r>
@@ -157,7 +150,6 @@
           <w:b/>
           <w:sz w:val="28"/>
           <w:szCs w:val="28"/>
-          <w:lang w:val="en-US"/>
         </w:rPr>
         <w:t xml:space="preserve">, </w:t>
       </w:r>
@@ -179,7 +171,6 @@
           <w:b/>
           <w:sz w:val="28"/>
           <w:szCs w:val="28"/>
-          <w:lang w:val="en-US"/>
         </w:rPr>
         <w:t xml:space="preserve"> 4 (</w:t>
       </w:r>
@@ -201,7 +192,6 @@
           <w:b/>
           <w:sz w:val="28"/>
           <w:szCs w:val="28"/>
-          <w:lang w:val="en-US"/>
         </w:rPr>
         <w:t xml:space="preserve">), </w:t>
       </w:r>
@@ -223,12 +213,47 @@
           <w:b/>
           <w:sz w:val="28"/>
           <w:szCs w:val="28"/>
-          <w:lang w:val="en-US"/>
-        </w:rPr>
-        <w:t xml:space="preserve"> IDEA, JDK 1.8</w:t>
-      </w:r>
-      <w:bookmarkStart w:id="0" w:name="_GoBack"/>
-      <w:bookmarkEnd w:id="0"/>
+        </w:rPr>
+        <w:t xml:space="preserve"> </w:t>
+      </w:r>
+      <w:r>
+        <w:rPr>
+          <w:rFonts w:ascii="Times New Roman" w:hAnsi="Times New Roman" w:cs="Times New Roman"/>
+          <w:b/>
+          <w:sz w:val="28"/>
+          <w:szCs w:val="28"/>
+          <w:lang w:val="en-US"/>
+        </w:rPr>
+        <w:t>IDEA</w:t>
+      </w:r>
+      <w:r>
+        <w:rPr>
+          <w:rFonts w:ascii="Times New Roman" w:hAnsi="Times New Roman" w:cs="Times New Roman"/>
+          <w:b/>
+          <w:sz w:val="28"/>
+          <w:szCs w:val="28"/>
+        </w:rPr>
+        <w:t xml:space="preserve">, </w:t>
+      </w:r>
+      <w:r>
+        <w:rPr>
+          <w:rFonts w:ascii="Times New Roman" w:hAnsi="Times New Roman" w:cs="Times New Roman"/>
+          <w:b/>
+          <w:sz w:val="28"/>
+          <w:szCs w:val="28"/>
+          <w:lang w:val="en-US"/>
+        </w:rPr>
+        <w:t>JDK</w:t>
+      </w:r>
+      <w:r>
+        <w:rPr>
+          <w:rFonts w:ascii="Times New Roman" w:hAnsi="Times New Roman" w:cs="Times New Roman"/>
+          <w:b/>
+          <w:sz w:val="28"/>
+          <w:szCs w:val="28"/>
+        </w:rPr>
+        <w:t xml:space="preserve"> 1.8</w:t>
+      </w:r>
     </w:p>
     <w:p>
       <w:pPr>
@@ -554,7 +579,7 @@
       <w:pPr>
         <w:pStyle w:val="a3"/>
         <w:numPr>
-          <w:ilvl w:val="0"/>
+          <w:ilvl w:val="1"/>
           <w:numId w:val="1"/>
         </w:numPr>
         <w:rPr>
@@ -569,51 +594,40 @@
           <w:sz w:val="28"/>
           <w:szCs w:val="28"/>
         </w:rPr>
-        <w:t xml:space="preserve">В конфигурационном файле проекта </w:t>
-      </w:r>
-      <w:proofErr w:type="spellStart"/>
-      <w:r>
-        <w:rPr>
-          <w:rFonts w:ascii="Times New Roman" w:hAnsi="Times New Roman" w:cs="Times New Roman"/>
-          <w:sz w:val="28"/>
-          <w:szCs w:val="28"/>
-          <w:lang w:val="en-US"/>
-        </w:rPr>
-        <w:t>ConnectionPool</w:t>
-      </w:r>
-      <w:proofErr w:type="spellEnd"/>
-      <w:r>
-        <w:rPr>
-          <w:rFonts w:ascii="Times New Roman" w:hAnsi="Times New Roman" w:cs="Times New Roman"/>
-          <w:sz w:val="28"/>
-          <w:szCs w:val="28"/>
-        </w:rPr>
-        <w:t>.</w:t>
-      </w:r>
-      <w:r>
-        <w:rPr>
-          <w:rFonts w:ascii="Times New Roman" w:hAnsi="Times New Roman" w:cs="Times New Roman"/>
-          <w:sz w:val="28"/>
-          <w:szCs w:val="28"/>
-          <w:lang w:val="en-US"/>
-        </w:rPr>
-        <w:t>properties</w:t>
-      </w:r>
-      <w:r>
-        <w:rPr>
-          <w:rFonts w:ascii="Times New Roman" w:hAnsi="Times New Roman" w:cs="Times New Roman"/>
-          <w:sz w:val="28"/>
-          <w:szCs w:val="28"/>
-        </w:rPr>
-        <w:t xml:space="preserve"> </w:t>
-      </w:r>
-      <w:r>
-        <w:rPr>
-          <w:rFonts w:ascii="Times New Roman" w:hAnsi="Times New Roman" w:cs="Times New Roman"/>
-          <w:sz w:val="28"/>
-          <w:szCs w:val="28"/>
-        </w:rPr>
-        <w:t>указывается фактическая информация о пользователе – логин и пароль.</w:t>
+        <w:t xml:space="preserve">В случае возникновения ошибки формата, вместо этого следует нажать правой кнопкой на </w:t>
+      </w:r>
+      <w:r>
+        <w:rPr>
+          <w:rFonts w:ascii="Times New Roman" w:hAnsi="Times New Roman" w:cs="Times New Roman"/>
+          <w:sz w:val="28"/>
+          <w:szCs w:val="28"/>
+        </w:rPr>
+        <w:t>базу данных</w:t>
+      </w:r>
+      <w:r>
+        <w:rPr>
+          <w:rFonts w:ascii="Times New Roman" w:hAnsi="Times New Roman" w:cs="Times New Roman"/>
+          <w:sz w:val="28"/>
+          <w:szCs w:val="28"/>
+        </w:rPr>
+        <w:t>, выбрать опцию «</w:t>
+      </w:r>
+      <w:r>
+        <w:rPr>
+          <w:rFonts w:ascii="Times New Roman" w:hAnsi="Times New Roman" w:cs="Times New Roman"/>
+          <w:sz w:val="28"/>
+          <w:szCs w:val="28"/>
+          <w:lang w:val="en-US"/>
+        </w:rPr>
+        <w:t>Restore</w:t>
+      </w:r>
+      <w:r>
+        <w:rPr>
+          <w:rFonts w:ascii="Times New Roman" w:hAnsi="Times New Roman" w:cs="Times New Roman"/>
+          <w:sz w:val="28"/>
+          <w:szCs w:val="28"/>
+        </w:rPr>
+        <w:t>» и выбрать соответствующий файл.</w:t>
       </w:r>
     </w:p>
     <w:p>
@@ -635,7 +649,17 @@
           <w:sz w:val="28"/>
           <w:szCs w:val="28"/>
         </w:rPr>
-        <w:t xml:space="preserve">Подключение к </w:t>
+        <w:t>В конфигурационном файле п</w:t>
+      </w:r>
+      <w:bookmarkStart w:id="0" w:name="_GoBack"/>
+      <w:bookmarkEnd w:id="0"/>
+      <w:r>
+        <w:rPr>
+          <w:rFonts w:ascii="Times New Roman" w:hAnsi="Times New Roman" w:cs="Times New Roman"/>
+          <w:sz w:val="28"/>
+          <w:szCs w:val="28"/>
+        </w:rPr>
+        <w:t xml:space="preserve">роекта </w:t>
       </w:r>
       <w:proofErr w:type="spellStart"/>
       <w:r>
@@ -643,8 +667,9 @@
           <w:rFonts w:ascii="Times New Roman" w:hAnsi="Times New Roman" w:cs="Times New Roman"/>
           <w:sz w:val="28"/>
           <w:szCs w:val="28"/>
-        </w:rPr>
-        <w:t>датабазе</w:t>
+          <w:lang w:val="en-US"/>
+        </w:rPr>
+        <w:t>ConnectionPool</w:t>
       </w:r>
       <w:proofErr w:type="spellEnd"/>
       <w:r>
@@ -653,66 +678,54 @@
           <w:sz w:val="28"/>
           <w:szCs w:val="28"/>
         </w:rPr>
-        <w:t xml:space="preserve"> проверяется путем </w:t>
-      </w:r>
-      <w:r>
-        <w:rPr>
-          <w:rFonts w:ascii="Times New Roman" w:hAnsi="Times New Roman" w:cs="Times New Roman"/>
-          <w:sz w:val="28"/>
-          <w:szCs w:val="28"/>
-        </w:rPr>
-        <w:t xml:space="preserve">кликов </w:t>
-      </w:r>
-      <w:r>
-        <w:rPr>
-          <w:rFonts w:ascii="Times New Roman" w:hAnsi="Times New Roman" w:cs="Times New Roman"/>
-          <w:sz w:val="28"/>
-          <w:szCs w:val="28"/>
-          <w:lang w:val="en-US"/>
-        </w:rPr>
-        <w:t>Database</w:t>
-      </w:r>
-      <w:r>
-        <w:rPr>
-          <w:rFonts w:ascii="Times New Roman" w:hAnsi="Times New Roman" w:cs="Times New Roman"/>
-          <w:sz w:val="28"/>
-          <w:szCs w:val="28"/>
-        </w:rPr>
-        <w:t xml:space="preserve"> (</w:t>
-      </w:r>
-      <w:r>
-        <w:rPr>
-          <w:rFonts w:ascii="Times New Roman" w:hAnsi="Times New Roman" w:cs="Times New Roman"/>
-          <w:sz w:val="28"/>
-          <w:szCs w:val="28"/>
-        </w:rPr>
-        <w:t xml:space="preserve">справа экрана) </w:t>
-      </w:r>
-      <w:r>
-        <w:rPr>
-          <w:rFonts w:ascii="Times New Roman" w:hAnsi="Times New Roman" w:cs="Times New Roman"/>
-          <w:sz w:val="28"/>
-          <w:szCs w:val="28"/>
-        </w:rPr>
-        <w:t>- +</w:t>
+        <w:t>.</w:t>
+      </w:r>
+      <w:r>
+        <w:rPr>
+          <w:rFonts w:ascii="Times New Roman" w:hAnsi="Times New Roman" w:cs="Times New Roman"/>
+          <w:sz w:val="28"/>
+          <w:szCs w:val="28"/>
+          <w:lang w:val="en-US"/>
+        </w:rPr>
+        <w:t>properties</w:t>
+      </w:r>
+      <w:r>
+        <w:rPr>
+          <w:rFonts w:ascii="Times New Roman" w:hAnsi="Times New Roman" w:cs="Times New Roman"/>
+          <w:sz w:val="28"/>
+          <w:szCs w:val="28"/>
+        </w:rPr>
+        <w:t xml:space="preserve"> </w:t>
+      </w:r>
+      <w:r>
+        <w:rPr>
+          <w:rFonts w:ascii="Times New Roman" w:hAnsi="Times New Roman" w:cs="Times New Roman"/>
+          <w:sz w:val="28"/>
+          <w:szCs w:val="28"/>
+        </w:rPr>
+        <w:t>указывается фактическая информация о пользователе – логин и пароль.</w:t>
       </w:r>
     </w:p>
     <w:p>
       <w:pPr>
         <w:pStyle w:val="a3"/>
-        <w:rPr>
-          <w:rFonts w:ascii="Times New Roman" w:hAnsi="Times New Roman" w:cs="Times New Roman"/>
-          <w:sz w:val="28"/>
-          <w:szCs w:val="28"/>
-        </w:rPr>
-      </w:pPr>
-      <w:r>
-        <w:rPr>
-          <w:rFonts w:ascii="Times New Roman" w:hAnsi="Times New Roman" w:cs="Times New Roman"/>
-          <w:sz w:val="28"/>
-          <w:szCs w:val="28"/>
-        </w:rPr>
-        <w:t xml:space="preserve">Вводятся фактические данные о </w:t>
+        <w:numPr>
+          <w:ilvl w:val="0"/>
+          <w:numId w:val="1"/>
+        </w:numPr>
+        <w:rPr>
+          <w:rFonts w:ascii="Times New Roman" w:hAnsi="Times New Roman" w:cs="Times New Roman"/>
+          <w:sz w:val="28"/>
+          <w:szCs w:val="28"/>
+        </w:rPr>
+      </w:pPr>
+      <w:r>
+        <w:rPr>
+          <w:rFonts w:ascii="Times New Roman" w:hAnsi="Times New Roman" w:cs="Times New Roman"/>
+          <w:sz w:val="28"/>
+          <w:szCs w:val="28"/>
+        </w:rPr>
+        <w:t xml:space="preserve">Подключение к </w:t>
       </w:r>
       <w:proofErr w:type="spellStart"/>
       <w:r>
@@ -730,41 +743,48 @@
           <w:sz w:val="28"/>
           <w:szCs w:val="28"/>
         </w:rPr>
-        <w:t xml:space="preserve"> и используемый порт. Проверяется соединение путем нажатия </w:t>
-      </w:r>
-      <w:r>
-        <w:rPr>
-          <w:rFonts w:ascii="Times New Roman" w:hAnsi="Times New Roman" w:cs="Times New Roman"/>
-          <w:sz w:val="28"/>
-          <w:szCs w:val="28"/>
-          <w:lang w:val="en-US"/>
-        </w:rPr>
-        <w:t>Test</w:t>
-      </w:r>
-      <w:r>
-        <w:rPr>
-          <w:rFonts w:ascii="Times New Roman" w:hAnsi="Times New Roman" w:cs="Times New Roman"/>
-          <w:sz w:val="28"/>
-          <w:szCs w:val="28"/>
-        </w:rPr>
-        <w:t xml:space="preserve"> </w:t>
-      </w:r>
-      <w:r>
-        <w:rPr>
-          <w:rFonts w:ascii="Times New Roman" w:hAnsi="Times New Roman" w:cs="Times New Roman"/>
-          <w:sz w:val="28"/>
-          <w:szCs w:val="28"/>
-          <w:lang w:val="en-US"/>
-        </w:rPr>
-        <w:t>Connection</w:t>
-      </w:r>
-      <w:r>
-        <w:rPr>
-          <w:rFonts w:ascii="Times New Roman" w:hAnsi="Times New Roman" w:cs="Times New Roman"/>
-          <w:sz w:val="28"/>
-          <w:szCs w:val="28"/>
-        </w:rPr>
-        <w:t>.</w:t>
+        <w:t xml:space="preserve"> проверяется путем </w:t>
+      </w:r>
+      <w:r>
+        <w:rPr>
+          <w:rFonts w:ascii="Times New Roman" w:hAnsi="Times New Roman" w:cs="Times New Roman"/>
+          <w:sz w:val="28"/>
+          <w:szCs w:val="28"/>
+        </w:rPr>
+        <w:t xml:space="preserve">кликов </w:t>
+      </w:r>
+      <w:r>
+        <w:rPr>
+          <w:rFonts w:ascii="Times New Roman" w:hAnsi="Times New Roman" w:cs="Times New Roman"/>
+          <w:sz w:val="28"/>
+          <w:szCs w:val="28"/>
+          <w:lang w:val="en-US"/>
+        </w:rPr>
+        <w:t>Database</w:t>
+      </w:r>
+      <w:r>
+        <w:rPr>
+          <w:rFonts w:ascii="Times New Roman" w:hAnsi="Times New Roman" w:cs="Times New Roman"/>
+          <w:sz w:val="28"/>
+          <w:szCs w:val="28"/>
+        </w:rPr>
+        <w:t xml:space="preserve"> (</w:t>
+      </w:r>
+      <w:r>
+        <w:rPr>
+          <w:rFonts w:ascii="Times New Roman" w:hAnsi="Times New Roman" w:cs="Times New Roman"/>
+          <w:sz w:val="28"/>
+          <w:szCs w:val="28"/>
+        </w:rPr>
+        <w:t xml:space="preserve">справа экрана) </w:t>
+      </w:r>
+      <w:r>
+        <w:rPr>
+          <w:rFonts w:ascii="Times New Roman" w:hAnsi="Times New Roman" w:cs="Times New Roman"/>
+          <w:sz w:val="28"/>
+          <w:szCs w:val="28"/>
+        </w:rPr>
+        <w:t>- +</w:t>
       </w:r>
     </w:p>
     <w:p>
@@ -781,6 +801,78 @@
           <w:rFonts w:ascii="Times New Roman" w:hAnsi="Times New Roman" w:cs="Times New Roman"/>
           <w:sz w:val="28"/>
           <w:szCs w:val="28"/>
+        </w:rPr>
+        <w:t xml:space="preserve">Вводятся фактические данные о </w:t>
+      </w:r>
+      <w:proofErr w:type="spellStart"/>
+      <w:r>
+        <w:rPr>
+          <w:rFonts w:ascii="Times New Roman" w:hAnsi="Times New Roman" w:cs="Times New Roman"/>
+          <w:sz w:val="28"/>
+          <w:szCs w:val="28"/>
+        </w:rPr>
+        <w:t>датабазе</w:t>
+      </w:r>
+      <w:proofErr w:type="spellEnd"/>
+      <w:r>
+        <w:rPr>
+          <w:rFonts w:ascii="Times New Roman" w:hAnsi="Times New Roman" w:cs="Times New Roman"/>
+          <w:sz w:val="28"/>
+          <w:szCs w:val="28"/>
+        </w:rPr>
+        <w:t xml:space="preserve"> и используемый порт. Проверяется соединение путем нажатия </w:t>
+      </w:r>
+      <w:r>
+        <w:rPr>
+          <w:rFonts w:ascii="Times New Roman" w:hAnsi="Times New Roman" w:cs="Times New Roman"/>
+          <w:sz w:val="28"/>
+          <w:szCs w:val="28"/>
+          <w:lang w:val="en-US"/>
+        </w:rPr>
+        <w:t>Test</w:t>
+      </w:r>
+      <w:r>
+        <w:rPr>
+          <w:rFonts w:ascii="Times New Roman" w:hAnsi="Times New Roman" w:cs="Times New Roman"/>
+          <w:sz w:val="28"/>
+          <w:szCs w:val="28"/>
+        </w:rPr>
+        <w:t xml:space="preserve"> </w:t>
+      </w:r>
+      <w:r>
+        <w:rPr>
+          <w:rFonts w:ascii="Times New Roman" w:hAnsi="Times New Roman" w:cs="Times New Roman"/>
+          <w:sz w:val="28"/>
+          <w:szCs w:val="28"/>
+          <w:lang w:val="en-US"/>
+        </w:rPr>
+        <w:t>Connection</w:t>
+      </w:r>
+      <w:r>
+        <w:rPr>
+          <w:rFonts w:ascii="Times New Roman" w:hAnsi="Times New Roman" w:cs="Times New Roman"/>
+          <w:sz w:val="28"/>
+          <w:szCs w:val="28"/>
+        </w:rPr>
+        <w:t>.</w:t>
+      </w:r>
+    </w:p>
+    <w:p>
+      <w:pPr>
+        <w:pStyle w:val="a3"/>
+        <w:rPr>
+          <w:rFonts w:ascii="Times New Roman" w:hAnsi="Times New Roman" w:cs="Times New Roman"/>
+          <w:sz w:val="28"/>
+          <w:szCs w:val="28"/>
+        </w:rPr>
+      </w:pPr>
+      <w:r>
+        <w:rPr>
+          <w:rFonts w:ascii="Times New Roman" w:hAnsi="Times New Roman" w:cs="Times New Roman"/>
+          <w:noProof/>
+          <w:sz w:val="28"/>
+          <w:szCs w:val="28"/>
+          <w:lang w:eastAsia="ru-RU"/>
         </w:rPr>
         <w:lastRenderedPageBreak/>
         <w:drawing>
@@ -1245,15 +1337,7 @@
           <w:sz w:val="28"/>
           <w:szCs w:val="28"/>
         </w:rPr>
-        <w:t>в</w:t>
-      </w:r>
-      <w:r>
-        <w:rPr>
-          <w:rFonts w:ascii="Times New Roman" w:hAnsi="Times New Roman" w:cs="Times New Roman"/>
-          <w:sz w:val="28"/>
-          <w:szCs w:val="28"/>
-        </w:rPr>
-        <w:t xml:space="preserve"> </w:t>
+        <w:t xml:space="preserve">в </w:t>
       </w:r>
       <w:r>
         <w:rPr>
@@ -1352,9 +1436,9 @@
 <w:numbering xmlns:wpc="http://schemas.microsoft.com/office/word/2010/wordprocessingCanvas" xmlns:mc="http://schemas.openxmlformats.org/markup-compatibility/2006" xmlns:o="urn:schemas-microsoft-com:office:office" xmlns:r="http://schemas.openxmlformats.org/officeDocument/2006/relationships" xmlns:m="http://schemas.openxmlformats.org/officeDocument/2006/math" xmlns:v="urn:schemas-microsoft-com:vml" xmlns:wp14="http://schemas.microsoft.com/office/word/2010/wordprocessingDrawing" xmlns:wp="http://schemas.openxmlformats.org/drawingml/2006/wordprocessingDrawing" xmlns:w10="urn:schemas-microsoft-com:office:word" xmlns:w="http://schemas.openxmlformats.org/wordprocessingml/2006/main" xmlns:w14="http://schemas.microsoft.com/office/word/2010/wordml" xmlns:w15="http://schemas.microsoft.com/office/word/2012/wordml" xmlns:wpg="http://schemas.microsoft.com/office/word/2010/wordprocessingGroup" xmlns:wpi="http://schemas.microsoft.com/office/word/2010/wordprocessingInk" xmlns:wne="http://schemas.microsoft.com/office/word/2006/wordml" xmlns:wps="http://schemas.microsoft.com/office/word/2010/wordprocessingShape" mc:Ignorable="w14 w15 wp14">
   <w:abstractNum w:abstractNumId="0">
     <w:nsid w:val="06A933FC"/>
-    <w:multiLevelType w:val="hybridMultilevel"/>
-    <w:tmpl w:val="FD3C8C64"/>
-    <w:lvl w:ilvl="0" w:tplc="0419000F">
+    <w:multiLevelType w:val="multilevel"/>
+    <w:tmpl w:val="86E0C10E"/>
+    <w:lvl w:ilvl="0">
       <w:start w:val="1"/>
       <w:numFmt w:val="decimal"/>
       <w:lvlText w:val="%1."/>
@@ -1363,77 +1447,109 @@
         <w:ind w:left="720" w:hanging="360"/>
       </w:pPr>
     </w:lvl>
-    <w:lvl w:ilvl="1" w:tplc="04190019" w:tentative="1">
-      <w:start w:val="1"/>
-      <w:numFmt w:val="lowerLetter"/>
-      <w:lvlText w:val="%2."/>
-      <w:lvlJc w:val="left"/>
-      <w:pPr>
-        <w:ind w:left="1440" w:hanging="360"/>
-      </w:pPr>
-    </w:lvl>
-    <w:lvl w:ilvl="2" w:tplc="0419001B" w:tentative="1">
-      <w:start w:val="1"/>
-      <w:numFmt w:val="lowerRoman"/>
-      <w:lvlText w:val="%3."/>
-      <w:lvlJc w:val="right"/>
-      <w:pPr>
-        <w:ind w:left="2160" w:hanging="180"/>
-      </w:pPr>
-    </w:lvl>
-    <w:lvl w:ilvl="3" w:tplc="0419000F" w:tentative="1">
+    <w:lvl w:ilvl="1">
       <w:start w:val="1"/>
       <w:numFmt w:val="decimal"/>
-      <w:lvlText w:val="%4."/>
+      <w:isLgl/>
+      <w:lvlText w:val="%1.%2"/>
       <w:lvlJc w:val="left"/>
       <w:pPr>
-        <w:ind w:left="2880" w:hanging="360"/>
-      </w:pPr>
+        <w:ind w:left="780" w:hanging="420"/>
+      </w:pPr>
+      <w:rPr>
+        <w:rFonts w:hint="default"/>
+      </w:rPr>
     </w:lvl>
-    <w:lvl w:ilvl="4" w:tplc="04190019" w:tentative="1">
-      <w:start w:val="1"/>
-      <w:numFmt w:val="lowerLetter"/>
-      <w:lvlText w:val="%5."/>
-      <w:lvlJc w:val="left"/>
-      <w:pPr>
-        <w:ind w:left="3600" w:hanging="360"/>
-      </w:pPr>
-    </w:lvl>
-    <w:lvl w:ilvl="5" w:tplc="0419001B" w:tentative="1">
-      <w:start w:val="1"/>
-      <w:numFmt w:val="lowerRoman"/>
-      <w:lvlText w:val="%6."/>
-      <w:lvlJc w:val="right"/>
-      <w:pPr>
-        <w:ind w:left="4320" w:hanging="180"/>
-      </w:pPr>
-    </w:lvl>
-    <w:lvl w:ilvl="6" w:tplc="0419000F" w:tentative="1">
+    <w:lvl w:ilvl="2">
       <w:start w:val="1"/>
       <w:numFmt w:val="decimal"/>
-      <w:lvlText w:val="%7."/>
+      <w:isLgl/>
+      <w:lvlText w:val="%1.%2.%3"/>
       <w:lvlJc w:val="left"/>
       <w:pPr>
-        <w:ind w:left="5040" w:hanging="360"/>
-      </w:pPr>
+        <w:ind w:left="1080" w:hanging="720"/>
+      </w:pPr>
+      <w:rPr>
+        <w:rFonts w:hint="default"/>
+      </w:rPr>
     </w:lvl>
-    <w:lvl w:ilvl="7" w:tplc="04190019" w:tentative="1">
+    <w:lvl w:ilvl="3">
       <w:start w:val="1"/>
-      <w:numFmt w:val="lowerLetter"/>
-      <w:lvlText w:val="%8."/>
+      <w:numFmt w:val="decimal"/>
+      <w:isLgl/>
+      <w:lvlText w:val="%1.%2.%3.%4"/>
       <w:lvlJc w:val="left"/>
       <w:pPr>
-        <w:ind w:left="5760" w:hanging="360"/>
-      </w:pPr>
+        <w:ind w:left="1440" w:hanging="1080"/>
+      </w:pPr>
+      <w:rPr>
+        <w:rFonts w:hint="default"/>
+      </w:rPr>
     </w:lvl>
-    <w:lvl w:ilvl="8" w:tplc="0419001B" w:tentative="1">
+    <w:lvl w:ilvl="4">
       <w:start w:val="1"/>
-      <w:numFmt w:val="lowerRoman"/>
-      <w:lvlText w:val="%9."/>
-      <w:lvlJc w:val="right"/>
-      <w:pPr>
-        <w:ind w:left="6480" w:hanging="180"/>
-      </w:pPr>
+      <w:numFmt w:val="decimal"/>
+      <w:isLgl/>
+      <w:lvlText w:val="%1.%2.%3.%4.%5"/>
+      <w:lvlJc w:val="left"/>
+      <w:pPr>
+        <w:ind w:left="1440" w:hanging="1080"/>
+      </w:pPr>
+      <w:rPr>
+        <w:rFonts w:hint="default"/>
+      </w:rPr>
+    </w:lvl>
+    <w:lvl w:ilvl="5">
+      <w:start w:val="1"/>
+      <w:numFmt w:val="decimal"/>
+      <w:isLgl/>
+      <w:lvlText w:val="%1.%2.%3.%4.%5.%6"/>
+      <w:lvlJc w:val="left"/>
+      <w:pPr>
+        <w:ind w:left="1800" w:hanging="1440"/>
+      </w:pPr>
+      <w:rPr>
+        <w:rFonts w:hint="default"/>
+      </w:rPr>
+    </w:lvl>
+    <w:lvl w:ilvl="6">
+      <w:start w:val="1"/>
+      <w:numFmt w:val="decimal"/>
+      <w:isLgl/>
+      <w:lvlText w:val="%1.%2.%3.%4.%5.%6.%7"/>
+      <w:lvlJc w:val="left"/>
+      <w:pPr>
+        <w:ind w:left="1800" w:hanging="1440"/>
+      </w:pPr>
+      <w:rPr>
+        <w:rFonts w:hint="default"/>
+      </w:rPr>
+    </w:lvl>
+    <w:lvl w:ilvl="7">
+      <w:start w:val="1"/>
+      <w:numFmt w:val="decimal"/>
+      <w:isLgl/>
+      <w:lvlText w:val="%1.%2.%3.%4.%5.%6.%7.%8"/>
+      <w:lvlJc w:val="left"/>
+      <w:pPr>
+        <w:ind w:left="2160" w:hanging="1800"/>
+      </w:pPr>
+      <w:rPr>
+        <w:rFonts w:hint="default"/>
+      </w:rPr>
+    </w:lvl>
+    <w:lvl w:ilvl="8">
+      <w:start w:val="1"/>
+      <w:numFmt w:val="decimal"/>
+      <w:isLgl/>
+      <w:lvlText w:val="%1.%2.%3.%4.%5.%6.%7.%8.%9"/>
+      <w:lvlJc w:val="left"/>
+      <w:pPr>
+        <w:ind w:left="2520" w:hanging="2160"/>
+      </w:pPr>
+      <w:rPr>
+        <w:rFonts w:hint="default"/>
+      </w:rPr>
     </w:lvl>
   </w:abstractNum>
   <w:num w:numId="1">

</xml_diff>